<commit_message>
Reemplazo RN y ECU_EIU Respuesta Prevención
</commit_message>
<xml_diff>
--- a/TAF 092019/Actualización/Respuesta_Prevencion_Act/02_934_ECU_Respuesta_prevencion_act.docx
+++ b/TAF 092019/Actualización/Respuesta_Prevencion_Act/02_934_ECU_Respuesta_prevencion_act.docx
@@ -349,10 +349,8 @@
             <w:r>
               <w:rPr>
                 <w:rFonts w:ascii="Arial" w:hAnsi="Arial" w:cs="Arial"/>
-                <w:sz w:val="18"/>
-                <w:szCs w:val="18"/>
-              </w:rPr>
-              <w:t>Isaac Abraham Meza Sánchez</w:t>
+              </w:rPr>
+              <w:t>Federico Romualdo  Mondragón</w:t>
             </w:r>
           </w:p>
         </w:tc>
@@ -1771,6 +1769,9 @@
         </w:rPr>
       </w:pPr>
       <w:r>
+        <w:rPr>
+          <w:lang w:val="es-ES"/>
+        </w:rPr>
         <w:br w:type="page"/>
       </w:r>
       <w:bookmarkStart w:id="1" w:name="_Toc18449310"/>
@@ -1833,7 +1834,7 @@
           <w:b w:val="0"/>
           <w:sz w:val="24"/>
           <w:szCs w:val="24"/>
-          <w:lang w:eastAsia="es-ES"/>
+          <w:lang w:val="es-ES" w:eastAsia="es-ES"/>
         </w:rPr>
         <w:t>02</w:t>
       </w:r>
@@ -1842,7 +1843,7 @@
           <w:b w:val="0"/>
           <w:sz w:val="24"/>
           <w:szCs w:val="24"/>
-          <w:lang w:eastAsia="es-ES"/>
+          <w:lang w:val="es-ES" w:eastAsia="es-ES"/>
         </w:rPr>
         <w:t>_</w:t>
       </w:r>
@@ -1851,7 +1852,7 @@
           <w:b w:val="0"/>
           <w:sz w:val="24"/>
           <w:szCs w:val="24"/>
-          <w:lang w:eastAsia="es-ES"/>
+          <w:lang w:val="es-ES" w:eastAsia="es-ES"/>
         </w:rPr>
         <w:t>934</w:t>
       </w:r>
@@ -1860,7 +1861,7 @@
           <w:b w:val="0"/>
           <w:sz w:val="24"/>
           <w:szCs w:val="24"/>
-          <w:lang w:eastAsia="es-ES"/>
+          <w:lang w:val="es-ES" w:eastAsia="es-ES"/>
         </w:rPr>
         <w:t>_ECU_</w:t>
       </w:r>
@@ -1869,7 +1870,7 @@
           <w:b w:val="0"/>
           <w:sz w:val="24"/>
           <w:szCs w:val="24"/>
-          <w:lang w:eastAsia="es-ES"/>
+          <w:lang w:val="es-ES" w:eastAsia="es-ES"/>
         </w:rPr>
         <w:t>Respuesta_p</w:t>
       </w:r>
@@ -1878,7 +1879,7 @@
           <w:b w:val="0"/>
           <w:sz w:val="24"/>
           <w:szCs w:val="24"/>
-          <w:lang w:eastAsia="es-ES"/>
+          <w:lang w:val="es-ES" w:eastAsia="es-ES"/>
         </w:rPr>
         <w:t>revencion</w:t>
       </w:r>
@@ -1887,7 +1888,7 @@
           <w:b w:val="0"/>
           <w:sz w:val="24"/>
           <w:szCs w:val="24"/>
-          <w:lang w:eastAsia="es-ES"/>
+          <w:lang w:val="es-ES" w:eastAsia="es-ES"/>
         </w:rPr>
         <w:t>_</w:t>
       </w:r>
@@ -1896,7 +1897,7 @@
           <w:b w:val="0"/>
           <w:sz w:val="24"/>
           <w:szCs w:val="24"/>
-          <w:lang w:eastAsia="es-ES"/>
+          <w:lang w:val="es-ES" w:eastAsia="es-ES"/>
         </w:rPr>
         <w:t>act</w:t>
       </w:r>
@@ -1999,19 +2000,19 @@
               <w:rPr>
                 <w:rFonts w:ascii="Arial" w:hAnsi="Arial" w:cs="Arial"/>
               </w:rPr>
-              <w:t xml:space="preserve">atender la prevención </w:t>
+              <w:t>atender la prevenció</w:t>
             </w:r>
             <w:r>
               <w:rPr>
                 <w:rFonts w:ascii="Arial" w:hAnsi="Arial" w:cs="Arial"/>
               </w:rPr>
-              <w:t xml:space="preserve">emitida </w:t>
+              <w:t>n emitida</w:t>
             </w:r>
             <w:r>
               <w:rPr>
                 <w:rFonts w:ascii="Arial" w:hAnsi="Arial" w:cs="Arial"/>
               </w:rPr>
-              <w:t>de</w:t>
+              <w:t xml:space="preserve"> de</w:t>
             </w:r>
             <w:r>
               <w:rPr>
@@ -2023,25 +2024,7 @@
               <w:rPr>
                 <w:rFonts w:ascii="Arial" w:hAnsi="Arial" w:cs="Arial"/>
               </w:rPr>
-              <w:t xml:space="preserve">de actualización </w:t>
-            </w:r>
-            <w:r>
-              <w:rPr>
-                <w:rFonts w:ascii="Arial" w:hAnsi="Arial" w:cs="Arial"/>
-              </w:rPr>
-              <w:t>registrada</w:t>
-            </w:r>
-            <w:r>
-              <w:rPr>
-                <w:rFonts w:ascii="Arial" w:hAnsi="Arial" w:cs="Arial"/>
-              </w:rPr>
-              <w:t xml:space="preserve"> </w:t>
-            </w:r>
-            <w:r>
-              <w:rPr>
-                <w:rFonts w:ascii="Arial" w:hAnsi="Arial" w:cs="Arial"/>
-              </w:rPr>
-              <w:t>del título otorgado</w:t>
+              <w:t>de actualización del título otorgado</w:t>
             </w:r>
             <w:r>
               <w:rPr>
@@ -2153,10 +2136,10 @@
                   <v:path o:extrusionok="f" gradientshapeok="t" o:connecttype="rect"/>
                   <o:lock v:ext="edit" aspectratio="t"/>
                 </v:shapetype>
-                <v:shape id="_x0000_i1025" type="#_x0000_t75" style="width:296.05pt;height:167.05pt" o:ole="">
+                <v:shape id="_x0000_i1025" type="#_x0000_t75" style="width:295.9pt;height:167.7pt" o:ole="">
                   <v:imagedata r:id="rId7" o:title=""/>
                 </v:shape>
-                <o:OLEObject Type="Embed" ProgID="Visio.Drawing.15" ShapeID="_x0000_i1025" DrawAspect="Content" ObjectID="_1630853574" r:id="rId8"/>
+                <o:OLEObject Type="Embed" ProgID="Visio.Drawing.15" ShapeID="_x0000_i1025" DrawAspect="Content" ObjectID="_1630351734" r:id="rId8"/>
               </w:object>
             </w:r>
           </w:p>
@@ -3087,14 +3070,24 @@
                 <w:p>
                   <w:pPr>
                     <w:pStyle w:val="Prrafodelista"/>
+                    <w:numPr>
+                      <w:ilvl w:val="0"/>
+                      <w:numId w:val="35"/>
+                    </w:numPr>
                     <w:spacing w:before="120" w:after="120"/>
-                    <w:ind w:left="360"/>
                     <w:jc w:val="both"/>
                     <w:rPr>
                       <w:rFonts w:ascii="Arial" w:hAnsi="Arial" w:cs="Arial"/>
                       <w:color w:val="000000"/>
                     </w:rPr>
                   </w:pPr>
+                  <w:r>
+                    <w:rPr>
+                      <w:rFonts w:ascii="Arial" w:hAnsi="Arial" w:cs="Arial"/>
+                      <w:color w:val="000000"/>
+                    </w:rPr>
+                    <w:t xml:space="preserve">Solicitud </w:t>
+                  </w:r>
                 </w:p>
                 <w:p>
                   <w:pPr>
@@ -3104,30 +3097,6 @@
                       <w:numId w:val="35"/>
                     </w:numPr>
                     <w:spacing w:before="120" w:after="120"/>
-                    <w:ind w:left="688"/>
-                    <w:jc w:val="both"/>
-                    <w:rPr>
-                      <w:rFonts w:ascii="Arial" w:hAnsi="Arial" w:cs="Arial"/>
-                      <w:color w:val="000000"/>
-                    </w:rPr>
-                  </w:pPr>
-                  <w:r>
-                    <w:rPr>
-                      <w:rFonts w:ascii="Arial" w:hAnsi="Arial" w:cs="Arial"/>
-                      <w:color w:val="000000"/>
-                    </w:rPr>
-                    <w:t xml:space="preserve">Solicitud </w:t>
-                  </w:r>
-                </w:p>
-                <w:p>
-                  <w:pPr>
-                    <w:pStyle w:val="Prrafodelista"/>
-                    <w:numPr>
-                      <w:ilvl w:val="0"/>
-                      <w:numId w:val="35"/>
-                    </w:numPr>
-                    <w:spacing w:before="120" w:after="120"/>
-                    <w:ind w:left="688"/>
                     <w:jc w:val="both"/>
                     <w:rPr>
                       <w:rFonts w:ascii="Arial" w:hAnsi="Arial" w:cs="Arial"/>
@@ -3886,10 +3855,8 @@
                       <w:rFonts w:ascii="Arial" w:hAnsi="Arial" w:cs="Arial"/>
                       <w:color w:val="000000"/>
                     </w:rPr>
-                    <w:t>de  T.A.</w:t>
-                  </w:r>
-                  <w:bookmarkStart w:id="9" w:name="_GoBack"/>
-                  <w:bookmarkEnd w:id="9"/>
+                    <w:t>de T.A.</w:t>
+                  </w:r>
                 </w:p>
                 <w:p>
                   <w:pPr>
@@ -3955,21 +3922,28 @@
                       <w:rFonts w:ascii="Arial" w:hAnsi="Arial" w:cs="Arial"/>
                       <w:color w:val="000000"/>
                     </w:rPr>
-                    <w:t xml:space="preserve">Fecha de </w:t>
-                  </w:r>
-                  <w:r>
-                    <w:rPr>
-                      <w:rFonts w:ascii="Arial" w:hAnsi="Arial" w:cs="Arial"/>
-                      <w:color w:val="000000"/>
-                    </w:rPr>
-                    <w:t xml:space="preserve">solicitud </w:t>
-                  </w:r>
-                  <w:r>
-                    <w:rPr>
-                      <w:rFonts w:ascii="Arial" w:hAnsi="Arial" w:cs="Arial"/>
-                      <w:color w:val="000000"/>
-                    </w:rPr>
-                    <w:t xml:space="preserve">de actualización </w:t>
+                    <w:t xml:space="preserve">Fecha de solicitud </w:t>
+                  </w:r>
+                  <w:r>
+                    <w:rPr>
+                      <w:rFonts w:ascii="Arial" w:hAnsi="Arial" w:cs="Arial"/>
+                      <w:color w:val="000000"/>
+                    </w:rPr>
+                    <w:t xml:space="preserve">de </w:t>
+                  </w:r>
+                  <w:r>
+                    <w:rPr>
+                      <w:rFonts w:ascii="Arial" w:hAnsi="Arial" w:cs="Arial"/>
+                      <w:color w:val="000000"/>
+                    </w:rPr>
+                    <w:t xml:space="preserve">   </w:t>
+                  </w:r>
+                  <w:r>
+                    <w:rPr>
+                      <w:rFonts w:ascii="Arial" w:hAnsi="Arial" w:cs="Arial"/>
+                      <w:color w:val="000000"/>
+                    </w:rPr>
+                    <w:t xml:space="preserve">actualización </w:t>
                   </w:r>
                 </w:p>
                 <w:p>
@@ -4599,7 +4573,7 @@
                       <w:rFonts w:ascii="Arial" w:hAnsi="Arial" w:cs="Arial"/>
                       <w:color w:val="000000"/>
                     </w:rPr>
-                    <w:t>Número de identificación</w:t>
+                    <w:t xml:space="preserve">Número de identificación </w:t>
                   </w:r>
                 </w:p>
                 <w:p>
@@ -4622,14 +4596,7 @@
                       <w:rFonts w:ascii="Arial" w:hAnsi="Arial" w:cs="Arial"/>
                       <w:color w:val="000000"/>
                     </w:rPr>
-                    <w:t xml:space="preserve">Vigencia de la identificación </w:t>
-                  </w:r>
-                  <w:r>
-                    <w:rPr>
-                      <w:rFonts w:ascii="Arial" w:hAnsi="Arial" w:cs="Arial"/>
-                      <w:color w:val="000000"/>
-                    </w:rPr>
-                    <w:t xml:space="preserve"> </w:t>
+                    <w:t xml:space="preserve">Expedida(o) por: </w:t>
                   </w:r>
                 </w:p>
                 <w:p>
@@ -4652,7 +4619,37 @@
                       <w:rFonts w:ascii="Arial" w:hAnsi="Arial" w:cs="Arial"/>
                       <w:color w:val="000000"/>
                     </w:rPr>
-                    <w:t xml:space="preserve">Expedida(o) por: </w:t>
+                    <w:t>Identificación</w:t>
+                  </w:r>
+                </w:p>
+                <w:p>
+                  <w:pPr>
+                    <w:pStyle w:val="Prrafodelista"/>
+                    <w:numPr>
+                      <w:ilvl w:val="0"/>
+                      <w:numId w:val="33"/>
+                    </w:numPr>
+                    <w:spacing w:before="120" w:after="120"/>
+                    <w:ind w:left="1286" w:hanging="284"/>
+                    <w:jc w:val="both"/>
+                    <w:rPr>
+                      <w:rFonts w:ascii="Arial" w:hAnsi="Arial" w:cs="Arial"/>
+                      <w:color w:val="000000"/>
+                    </w:rPr>
+                  </w:pPr>
+                  <w:r>
+                    <w:rPr>
+                      <w:rFonts w:ascii="Arial" w:hAnsi="Arial" w:cs="Arial"/>
+                      <w:color w:val="000000"/>
+                    </w:rPr>
+                    <w:t>Botón ver</w:t>
+                  </w:r>
+                  <w:r>
+                    <w:rPr>
+                      <w:rFonts w:ascii="Arial" w:hAnsi="Arial" w:cs="Arial"/>
+                      <w:color w:val="000000"/>
+                    </w:rPr>
+                    <w:t xml:space="preserve"> documento </w:t>
                   </w:r>
                 </w:p>
                 <w:p>
@@ -4675,7 +4672,7 @@
                       <w:rFonts w:ascii="Arial" w:hAnsi="Arial" w:cs="Arial"/>
                       <w:color w:val="000000"/>
                     </w:rPr>
-                    <w:t>Identificación</w:t>
+                    <w:t xml:space="preserve">Paginado </w:t>
                   </w:r>
                 </w:p>
                 <w:p>
@@ -4683,10 +4680,10 @@
                     <w:pStyle w:val="Prrafodelista"/>
                     <w:numPr>
                       <w:ilvl w:val="0"/>
-                      <w:numId w:val="33"/>
+                      <w:numId w:val="32"/>
                     </w:numPr>
                     <w:spacing w:before="120" w:after="120"/>
-                    <w:ind w:left="1286" w:hanging="284"/>
+                    <w:ind w:left="1002" w:firstLine="54"/>
                     <w:jc w:val="both"/>
                     <w:rPr>
                       <w:rFonts w:ascii="Arial" w:hAnsi="Arial" w:cs="Arial"/>
@@ -4698,14 +4695,30 @@
                       <w:rFonts w:ascii="Arial" w:hAnsi="Arial" w:cs="Arial"/>
                       <w:color w:val="000000"/>
                     </w:rPr>
-                    <w:t>Botón ver</w:t>
-                  </w:r>
-                  <w:r>
-                    <w:rPr>
-                      <w:rFonts w:ascii="Arial" w:hAnsi="Arial" w:cs="Arial"/>
-                      <w:color w:val="000000"/>
-                    </w:rPr>
-                    <w:t xml:space="preserve"> documento </w:t>
+                    <w:t xml:space="preserve">Botón Anterior </w:t>
+                  </w:r>
+                </w:p>
+                <w:p>
+                  <w:pPr>
+                    <w:pStyle w:val="Prrafodelista"/>
+                    <w:numPr>
+                      <w:ilvl w:val="0"/>
+                      <w:numId w:val="32"/>
+                    </w:numPr>
+                    <w:spacing w:before="120" w:after="120"/>
+                    <w:ind w:left="1002" w:firstLine="54"/>
+                    <w:jc w:val="both"/>
+                    <w:rPr>
+                      <w:rFonts w:ascii="Arial" w:hAnsi="Arial" w:cs="Arial"/>
+                      <w:color w:val="000000"/>
+                    </w:rPr>
+                  </w:pPr>
+                  <w:r>
+                    <w:rPr>
+                      <w:rFonts w:ascii="Arial" w:hAnsi="Arial" w:cs="Arial"/>
+                      <w:color w:val="000000"/>
+                    </w:rPr>
+                    <w:t xml:space="preserve">Botón Siguiente </w:t>
                   </w:r>
                 </w:p>
                 <w:p>
@@ -4728,53 +4741,7 @@
                       <w:rFonts w:ascii="Arial" w:hAnsi="Arial" w:cs="Arial"/>
                       <w:color w:val="000000"/>
                     </w:rPr>
-                    <w:t xml:space="preserve">Paginado </w:t>
-                  </w:r>
-                </w:p>
-                <w:p>
-                  <w:pPr>
-                    <w:pStyle w:val="Prrafodelista"/>
-                    <w:numPr>
-                      <w:ilvl w:val="0"/>
-                      <w:numId w:val="32"/>
-                    </w:numPr>
-                    <w:spacing w:before="120" w:after="120"/>
-                    <w:ind w:left="1002" w:firstLine="54"/>
-                    <w:jc w:val="both"/>
-                    <w:rPr>
-                      <w:rFonts w:ascii="Arial" w:hAnsi="Arial" w:cs="Arial"/>
-                      <w:color w:val="000000"/>
-                    </w:rPr>
-                  </w:pPr>
-                  <w:r>
-                    <w:rPr>
-                      <w:rFonts w:ascii="Arial" w:hAnsi="Arial" w:cs="Arial"/>
-                      <w:color w:val="000000"/>
-                    </w:rPr>
-                    <w:t xml:space="preserve">Botón Anterior </w:t>
-                  </w:r>
-                </w:p>
-                <w:p>
-                  <w:pPr>
-                    <w:pStyle w:val="Prrafodelista"/>
-                    <w:numPr>
-                      <w:ilvl w:val="0"/>
-                      <w:numId w:val="32"/>
-                    </w:numPr>
-                    <w:spacing w:before="120" w:after="120"/>
-                    <w:ind w:left="1002" w:firstLine="54"/>
-                    <w:jc w:val="both"/>
-                    <w:rPr>
-                      <w:rFonts w:ascii="Arial" w:hAnsi="Arial" w:cs="Arial"/>
-                      <w:color w:val="000000"/>
-                    </w:rPr>
-                  </w:pPr>
-                  <w:r>
-                    <w:rPr>
-                      <w:rFonts w:ascii="Arial" w:hAnsi="Arial" w:cs="Arial"/>
-                      <w:color w:val="000000"/>
-                    </w:rPr>
-                    <w:t xml:space="preserve">Botón Siguiente </w:t>
+                    <w:t xml:space="preserve">Comentario de la autoridad </w:t>
                   </w:r>
                 </w:p>
                 <w:p>
@@ -4797,7 +4764,15 @@
                       <w:rFonts w:ascii="Arial" w:hAnsi="Arial" w:cs="Arial"/>
                       <w:color w:val="000000"/>
                     </w:rPr>
-                    <w:t xml:space="preserve">Comentario de la autoridad </w:t>
+                    <w:t xml:space="preserve">Botón agregar personas autorizada </w:t>
+                  </w:r>
+                  <w:r>
+                    <w:rPr>
+                      <w:rFonts w:ascii="Arial" w:hAnsi="Arial" w:cs="Arial"/>
+                      <w:b/>
+                      <w:color w:val="000000"/>
+                    </w:rPr>
+                    <w:t xml:space="preserve"> </w:t>
                   </w:r>
                 </w:p>
                 <w:p>
@@ -4820,15 +4795,7 @@
                       <w:rFonts w:ascii="Arial" w:hAnsi="Arial" w:cs="Arial"/>
                       <w:color w:val="000000"/>
                     </w:rPr>
-                    <w:t xml:space="preserve">Botón agregar personas autorizada </w:t>
-                  </w:r>
-                  <w:r>
-                    <w:rPr>
-                      <w:rFonts w:ascii="Arial" w:hAnsi="Arial" w:cs="Arial"/>
-                      <w:b/>
-                      <w:color w:val="000000"/>
-                    </w:rPr>
-                    <w:t xml:space="preserve"> </w:t>
+                    <w:t xml:space="preserve">Botón Cancelar </w:t>
                   </w:r>
                 </w:p>
                 <w:p>
@@ -4851,7 +4818,7 @@
                       <w:rFonts w:ascii="Arial" w:hAnsi="Arial" w:cs="Arial"/>
                       <w:color w:val="000000"/>
                     </w:rPr>
-                    <w:t xml:space="preserve">Botón Cancelar </w:t>
+                    <w:t xml:space="preserve">Botón Guardar </w:t>
                   </w:r>
                 </w:p>
                 <w:p>
@@ -4875,29 +4842,6 @@
                       <w:color w:val="000000"/>
                     </w:rPr>
                     <w:lastRenderedPageBreak/>
-                    <w:t xml:space="preserve">Botón Guardar </w:t>
-                  </w:r>
-                </w:p>
-                <w:p>
-                  <w:pPr>
-                    <w:pStyle w:val="Prrafodelista"/>
-                    <w:numPr>
-                      <w:ilvl w:val="0"/>
-                      <w:numId w:val="34"/>
-                    </w:numPr>
-                    <w:spacing w:before="120" w:after="120"/>
-                    <w:ind w:left="901" w:hanging="284"/>
-                    <w:jc w:val="both"/>
-                    <w:rPr>
-                      <w:rFonts w:ascii="Arial" w:hAnsi="Arial" w:cs="Arial"/>
-                      <w:color w:val="000000"/>
-                    </w:rPr>
-                  </w:pPr>
-                  <w:r>
-                    <w:rPr>
-                      <w:rFonts w:ascii="Arial" w:hAnsi="Arial" w:cs="Arial"/>
-                      <w:color w:val="000000"/>
-                    </w:rPr>
                     <w:t xml:space="preserve">Botón Eliminar Persona Autorizada </w:t>
                   </w:r>
                 </w:p>
@@ -5449,14 +5393,7 @@
                       <w:rFonts w:ascii="Arial" w:hAnsi="Arial" w:cs="Arial"/>
                       <w:color w:val="000000"/>
                     </w:rPr>
-                    <w:t>Respuesta</w:t>
-                  </w:r>
-                  <w:r>
-                    <w:rPr>
-                      <w:rFonts w:ascii="Arial" w:hAnsi="Arial" w:cs="Arial"/>
-                      <w:color w:val="000000"/>
-                    </w:rPr>
-                    <w:t xml:space="preserve"> </w:t>
+                    <w:t xml:space="preserve">Contestación </w:t>
                   </w:r>
                   <w:r>
                     <w:rPr>
@@ -6138,13 +6075,19 @@
                     <w:rPr>
                       <w:rFonts w:ascii="Arial" w:hAnsi="Arial" w:cs="Arial"/>
                     </w:rPr>
-                    <w:t>sección de prevención</w:t>
-                  </w:r>
-                  <w:r>
-                    <w:rPr>
-                      <w:rFonts w:ascii="Arial" w:hAnsi="Arial" w:cs="Arial"/>
-                    </w:rPr>
-                    <w:t xml:space="preserve"> de actualización</w:t>
+                    <w:t>sección “P</w:t>
+                  </w:r>
+                  <w:r>
+                    <w:rPr>
+                      <w:rFonts w:ascii="Arial" w:hAnsi="Arial" w:cs="Arial"/>
+                    </w:rPr>
+                    <w:t>revención</w:t>
+                  </w:r>
+                  <w:r>
+                    <w:rPr>
+                      <w:rFonts w:ascii="Arial" w:hAnsi="Arial" w:cs="Arial"/>
+                    </w:rPr>
+                    <w:t xml:space="preserve"> de Actualización”</w:t>
                   </w:r>
                   <w:r>
                     <w:rPr>
@@ -6223,19 +6166,19 @@
                     <w:rPr>
                       <w:rFonts w:ascii="Arial" w:hAnsi="Arial" w:cs="Arial"/>
                     </w:rPr>
-                    <w:t xml:space="preserve"> a la firma de la atención a la prevención</w:t>
-                  </w:r>
-                  <w:r>
-                    <w:rPr>
-                      <w:rFonts w:ascii="Arial" w:hAnsi="Arial" w:cs="Arial"/>
-                    </w:rPr>
-                    <w:t xml:space="preserve"> la empresa </w:t>
-                  </w:r>
-                  <w:r>
-                    <w:rPr>
-                      <w:rFonts w:ascii="Arial" w:hAnsi="Arial" w:cs="Arial"/>
-                    </w:rPr>
-                    <w:t xml:space="preserve">debe </w:t>
+                    <w:t xml:space="preserve"> a la firma de la atención a la prevención </w:t>
+                  </w:r>
+                  <w:r>
+                    <w:rPr>
+                      <w:rFonts w:ascii="Arial" w:hAnsi="Arial" w:cs="Arial"/>
+                    </w:rPr>
+                    <w:t>la empresa</w:t>
+                  </w:r>
+                  <w:r>
+                    <w:rPr>
+                      <w:rFonts w:ascii="Arial" w:hAnsi="Arial" w:cs="Arial"/>
+                    </w:rPr>
+                    <w:t xml:space="preserve"> debe </w:t>
                   </w:r>
                   <w:r>
                     <w:rPr>
@@ -7605,7 +7548,7 @@
                 <w:lang w:val="es-ES"/>
               </w:rPr>
             </w:pPr>
-            <w:bookmarkStart w:id="10" w:name="_Toc18449318"/>
+            <w:bookmarkStart w:id="9" w:name="_Toc18449318"/>
             <w:r>
               <w:rPr>
                 <w:sz w:val="24"/>
@@ -7622,7 +7565,7 @@
               </w:rPr>
               <w:t>alternos</w:t>
             </w:r>
-            <w:bookmarkEnd w:id="10"/>
+            <w:bookmarkEnd w:id="9"/>
             <w:r>
               <w:rPr>
                 <w:sz w:val="24"/>
@@ -9742,7 +9685,7 @@
                 <w:lang w:val="es-MX"/>
               </w:rPr>
             </w:pPr>
-            <w:bookmarkStart w:id="11" w:name="_Toc18449319"/>
+            <w:bookmarkStart w:id="10" w:name="_Toc18449319"/>
             <w:r>
               <w:rPr>
                 <w:sz w:val="24"/>
@@ -9768,7 +9711,7 @@
               </w:rPr>
               <w:t>Referencias cruzadas</w:t>
             </w:r>
-            <w:bookmarkEnd w:id="11"/>
+            <w:bookmarkEnd w:id="10"/>
             <w:r>
               <w:rPr>
                 <w:sz w:val="24"/>
@@ -9921,7 +9864,7 @@
                 <w:lang w:val="es-MX"/>
               </w:rPr>
             </w:pPr>
-            <w:bookmarkStart w:id="12" w:name="_Toc18449320"/>
+            <w:bookmarkStart w:id="11" w:name="_Toc18449320"/>
             <w:r>
               <w:rPr>
                 <w:sz w:val="24"/>
@@ -9947,7 +9890,7 @@
               </w:rPr>
               <w:t>Mensajes</w:t>
             </w:r>
-            <w:bookmarkEnd w:id="12"/>
+            <w:bookmarkEnd w:id="11"/>
             <w:r>
               <w:rPr>
                 <w:sz w:val="24"/>
@@ -10646,7 +10589,7 @@
                 <w:lang w:val="es-MX"/>
               </w:rPr>
             </w:pPr>
-            <w:bookmarkStart w:id="13" w:name="_Toc18449321"/>
+            <w:bookmarkStart w:id="12" w:name="_Toc18449321"/>
             <w:r>
               <w:rPr>
                 <w:sz w:val="24"/>
@@ -10695,7 +10638,7 @@
               </w:rPr>
               <w:t>Funcionales</w:t>
             </w:r>
-            <w:bookmarkEnd w:id="13"/>
+            <w:bookmarkEnd w:id="12"/>
             <w:r>
               <w:rPr>
                 <w:sz w:val="24"/>
@@ -11221,7 +11164,7 @@
                 <w:lang w:val="es-ES"/>
               </w:rPr>
             </w:pPr>
-            <w:bookmarkStart w:id="14" w:name="_Toc18449322"/>
+            <w:bookmarkStart w:id="13" w:name="_Toc18449322"/>
             <w:r>
               <w:rPr>
                 <w:sz w:val="24"/>
@@ -11255,7 +11198,7 @@
               </w:rPr>
               <w:t>actividad</w:t>
             </w:r>
-            <w:bookmarkEnd w:id="14"/>
+            <w:bookmarkEnd w:id="13"/>
             <w:r>
               <w:rPr>
                 <w:sz w:val="24"/>
@@ -11291,11 +11234,11 @@
               <w:jc w:val="center"/>
             </w:pPr>
             <w:r>
-              <w:object w:dxaOrig="14836" w:dyaOrig="10486" w14:anchorId="0AAC2CC0">
-                <v:shape id="_x0000_i1026" type="#_x0000_t75" style="width:373.25pt;height:263.8pt" o:ole="">
+              <w:object w:dxaOrig="14835" w:dyaOrig="10485" w14:anchorId="2F3ECDD5">
+                <v:shape id="_x0000_i1026" type="#_x0000_t75" style="width:368.8pt;height:301.15pt" o:ole="">
                   <v:imagedata r:id="rId9" o:title=""/>
                 </v:shape>
-                <o:OLEObject Type="Embed" ProgID="Visio.Drawing.15" ShapeID="_x0000_i1026" DrawAspect="Content" ObjectID="_1630853575" r:id="rId10"/>
+                <o:OLEObject Type="Embed" ProgID="Visio.Drawing.15" ShapeID="_x0000_i1026" DrawAspect="Content" ObjectID="_1630351735" r:id="rId10"/>
               </w:object>
             </w:r>
           </w:p>
@@ -11370,7 +11313,7 @@
                 <w:lang w:val="es-ES"/>
               </w:rPr>
             </w:pPr>
-            <w:bookmarkStart w:id="15" w:name="_Toc18449323"/>
+            <w:bookmarkStart w:id="14" w:name="_Toc18449323"/>
             <w:r>
               <w:rPr>
                 <w:sz w:val="24"/>
@@ -11403,7 +11346,7 @@
               </w:rPr>
               <w:t>estados</w:t>
             </w:r>
-            <w:bookmarkEnd w:id="15"/>
+            <w:bookmarkEnd w:id="14"/>
             <w:r>
               <w:rPr>
                 <w:sz w:val="24"/>
@@ -11467,7 +11410,7 @@
                 <w:lang w:val="es-ES"/>
               </w:rPr>
             </w:pPr>
-            <w:bookmarkStart w:id="16" w:name="_Toc18449324"/>
+            <w:bookmarkStart w:id="15" w:name="_Toc18449324"/>
             <w:r>
               <w:rPr>
                 <w:sz w:val="24"/>
@@ -11493,7 +11436,7 @@
               </w:rPr>
               <w:t>. Aprobación del cliente</w:t>
             </w:r>
-            <w:bookmarkEnd w:id="16"/>
+            <w:bookmarkEnd w:id="15"/>
             <w:r>
               <w:rPr>
                 <w:sz w:val="24"/>
@@ -12497,8 +12440,18 @@
                       <w:sz w:val="18"/>
                       <w:szCs w:val="18"/>
                     </w:rPr>
-                    <w:t xml:space="preserve"> Isaac Abraham Meza Sánchez</w:t>
-                  </w:r>
+                    <w:t xml:space="preserve"> </w:t>
+                  </w:r>
+                  <w:r>
+                    <w:rPr>
+                      <w:rFonts w:ascii="Arial" w:hAnsi="Arial" w:cs="Arial"/>
+                      <w:sz w:val="18"/>
+                      <w:szCs w:val="18"/>
+                    </w:rPr>
+                    <w:t>Isaac Abraham Meza Sánchez</w:t>
+                  </w:r>
+                  <w:bookmarkStart w:id="16" w:name="_GoBack"/>
+                  <w:bookmarkEnd w:id="16"/>
                 </w:p>
               </w:tc>
             </w:tr>
@@ -13832,7 +13785,7 @@
       <w:r>
         <w:rPr>
           <w:noProof/>
-          <w:lang w:eastAsia="es-MX"/>
+          <w:lang w:val="en-US"/>
         </w:rPr>
         <w:drawing>
           <wp:inline distT="0" distB="0" distL="0" distR="0" wp14:anchorId="04ABBCAC" wp14:editId="0E234204">
@@ -14080,7 +14033,7 @@
               <w:color w:val="999999"/>
               <w:sz w:val="18"/>
             </w:rPr>
-            <w:t>4</w:t>
+            <w:t>11</w:t>
           </w:r>
           <w:r>
             <w:rPr>
@@ -14159,9 +14112,9 @@
       <w:tblLook w:val="01E0" w:firstRow="1" w:lastRow="1" w:firstColumn="1" w:lastColumn="1" w:noHBand="0" w:noVBand="0"/>
     </w:tblPr>
     <w:tblGrid>
-      <w:gridCol w:w="2529"/>
-      <w:gridCol w:w="4312"/>
-      <w:gridCol w:w="2382"/>
+      <w:gridCol w:w="2526"/>
+      <w:gridCol w:w="4309"/>
+      <w:gridCol w:w="2388"/>
     </w:tblGrid>
     <w:tr>
       <w:trPr>
@@ -14198,7 +14151,7 @@
               <w:noProof/>
               <w:sz w:val="22"/>
               <w:szCs w:val="22"/>
-              <w:lang w:eastAsia="es-MX"/>
+              <w:lang w:val="en-US"/>
             </w:rPr>
             <w:drawing>
               <wp:inline distT="0" distB="0" distL="0" distR="0" wp14:anchorId="0B3BBF76" wp14:editId="0E2CD348">
@@ -14338,10 +14291,10 @@
                 <v:path o:extrusionok="f" gradientshapeok="t" o:connecttype="rect"/>
                 <o:lock v:ext="edit" aspectratio="t"/>
               </v:shapetype>
-              <v:shape id="_x0000_i1027" type="#_x0000_t75" style="width:108.3pt;height:27.05pt" o:ole="">
+              <v:shape id="_x0000_i1027" type="#_x0000_t75" style="width:108.9pt;height:27.2pt" o:ole="">
                 <v:imagedata r:id="rId2" o:title=""/>
               </v:shape>
-              <o:OLEObject Type="Embed" ProgID="PBrush" ShapeID="_x0000_i1027" DrawAspect="Content" ObjectID="_1630853576" r:id="rId3"/>
+              <o:OLEObject Type="Embed" ProgID="PBrush" ShapeID="_x0000_i1027" DrawAspect="Content" ObjectID="_1630351736" r:id="rId3"/>
             </w:object>
           </w:r>
         </w:p>
@@ -15335,112 +15288,112 @@
     </w:lvl>
   </w:abstractNum>
   <w:abstractNum w:abstractNumId="7" w15:restartNumberingAfterBreak="0">
-    <w:nsid w:val="26FF40D7"/>
+    <w:nsid w:val="2DC75CBF"/>
     <w:multiLevelType w:val="hybridMultilevel"/>
-    <w:tmpl w:val="798463BC"/>
-    <w:lvl w:ilvl="0" w:tplc="080A0001">
+    <w:tmpl w:val="14347898"/>
+    <w:lvl w:ilvl="0" w:tplc="0409000B">
+      <w:start w:val="1"/>
+      <w:numFmt w:val="bullet"/>
+      <w:lvlText w:val=""/>
+      <w:lvlJc w:val="left"/>
+      <w:pPr>
+        <w:ind w:left="720" w:hanging="360"/>
+      </w:pPr>
+      <w:rPr>
+        <w:rFonts w:ascii="Wingdings" w:hAnsi="Wingdings" w:hint="default"/>
+      </w:rPr>
+    </w:lvl>
+    <w:lvl w:ilvl="1" w:tplc="04090003" w:tentative="1">
+      <w:start w:val="1"/>
+      <w:numFmt w:val="bullet"/>
+      <w:lvlText w:val="o"/>
+      <w:lvlJc w:val="left"/>
+      <w:pPr>
+        <w:ind w:left="1440" w:hanging="360"/>
+      </w:pPr>
+      <w:rPr>
+        <w:rFonts w:ascii="Courier New" w:hAnsi="Courier New" w:cs="Courier New" w:hint="default"/>
+      </w:rPr>
+    </w:lvl>
+    <w:lvl w:ilvl="2" w:tplc="04090005" w:tentative="1">
+      <w:start w:val="1"/>
+      <w:numFmt w:val="bullet"/>
+      <w:lvlText w:val=""/>
+      <w:lvlJc w:val="left"/>
+      <w:pPr>
+        <w:ind w:left="2160" w:hanging="360"/>
+      </w:pPr>
+      <w:rPr>
+        <w:rFonts w:ascii="Wingdings" w:hAnsi="Wingdings" w:hint="default"/>
+      </w:rPr>
+    </w:lvl>
+    <w:lvl w:ilvl="3" w:tplc="04090001" w:tentative="1">
       <w:start w:val="1"/>
       <w:numFmt w:val="bullet"/>
       <w:lvlText w:val=""/>
       <w:lvlJc w:val="left"/>
       <w:pPr>
-        <w:ind w:left="1080" w:hanging="360"/>
+        <w:ind w:left="2880" w:hanging="360"/>
       </w:pPr>
       <w:rPr>
         <w:rFonts w:ascii="Symbol" w:hAnsi="Symbol" w:hint="default"/>
       </w:rPr>
     </w:lvl>
-    <w:lvl w:ilvl="1" w:tplc="080A0003" w:tentative="1">
+    <w:lvl w:ilvl="4" w:tplc="04090003" w:tentative="1">
       <w:start w:val="1"/>
       <w:numFmt w:val="bullet"/>
       <w:lvlText w:val="o"/>
       <w:lvlJc w:val="left"/>
       <w:pPr>
-        <w:ind w:left="1800" w:hanging="360"/>
+        <w:ind w:left="3600" w:hanging="360"/>
       </w:pPr>
       <w:rPr>
         <w:rFonts w:ascii="Courier New" w:hAnsi="Courier New" w:cs="Courier New" w:hint="default"/>
       </w:rPr>
     </w:lvl>
-    <w:lvl w:ilvl="2" w:tplc="080A0005" w:tentative="1">
+    <w:lvl w:ilvl="5" w:tplc="04090005" w:tentative="1">
       <w:start w:val="1"/>
       <w:numFmt w:val="bullet"/>
       <w:lvlText w:val=""/>
       <w:lvlJc w:val="left"/>
       <w:pPr>
-        <w:ind w:left="2520" w:hanging="360"/>
+        <w:ind w:left="4320" w:hanging="360"/>
       </w:pPr>
       <w:rPr>
         <w:rFonts w:ascii="Wingdings" w:hAnsi="Wingdings" w:hint="default"/>
       </w:rPr>
     </w:lvl>
-    <w:lvl w:ilvl="3" w:tplc="080A0001" w:tentative="1">
+    <w:lvl w:ilvl="6" w:tplc="04090001" w:tentative="1">
       <w:start w:val="1"/>
       <w:numFmt w:val="bullet"/>
       <w:lvlText w:val=""/>
       <w:lvlJc w:val="left"/>
       <w:pPr>
-        <w:ind w:left="3240" w:hanging="360"/>
+        <w:ind w:left="5040" w:hanging="360"/>
       </w:pPr>
       <w:rPr>
         <w:rFonts w:ascii="Symbol" w:hAnsi="Symbol" w:hint="default"/>
       </w:rPr>
     </w:lvl>
-    <w:lvl w:ilvl="4" w:tplc="080A0003" w:tentative="1">
+    <w:lvl w:ilvl="7" w:tplc="04090003" w:tentative="1">
       <w:start w:val="1"/>
       <w:numFmt w:val="bullet"/>
       <w:lvlText w:val="o"/>
       <w:lvlJc w:val="left"/>
       <w:pPr>
-        <w:ind w:left="3960" w:hanging="360"/>
+        <w:ind w:left="5760" w:hanging="360"/>
       </w:pPr>
       <w:rPr>
         <w:rFonts w:ascii="Courier New" w:hAnsi="Courier New" w:cs="Courier New" w:hint="default"/>
       </w:rPr>
     </w:lvl>
-    <w:lvl w:ilvl="5" w:tplc="080A0005" w:tentative="1">
+    <w:lvl w:ilvl="8" w:tplc="04090005" w:tentative="1">
       <w:start w:val="1"/>
       <w:numFmt w:val="bullet"/>
       <w:lvlText w:val=""/>
       <w:lvlJc w:val="left"/>
       <w:pPr>
-        <w:ind w:left="4680" w:hanging="360"/>
-      </w:pPr>
-      <w:rPr>
-        <w:rFonts w:ascii="Wingdings" w:hAnsi="Wingdings" w:hint="default"/>
-      </w:rPr>
-    </w:lvl>
-    <w:lvl w:ilvl="6" w:tplc="080A0001" w:tentative="1">
-      <w:start w:val="1"/>
-      <w:numFmt w:val="bullet"/>
-      <w:lvlText w:val=""/>
-      <w:lvlJc w:val="left"/>
-      <w:pPr>
-        <w:ind w:left="5400" w:hanging="360"/>
-      </w:pPr>
-      <w:rPr>
-        <w:rFonts w:ascii="Symbol" w:hAnsi="Symbol" w:hint="default"/>
-      </w:rPr>
-    </w:lvl>
-    <w:lvl w:ilvl="7" w:tplc="080A0003" w:tentative="1">
-      <w:start w:val="1"/>
-      <w:numFmt w:val="bullet"/>
-      <w:lvlText w:val="o"/>
-      <w:lvlJc w:val="left"/>
-      <w:pPr>
-        <w:ind w:left="6120" w:hanging="360"/>
-      </w:pPr>
-      <w:rPr>
-        <w:rFonts w:ascii="Courier New" w:hAnsi="Courier New" w:cs="Courier New" w:hint="default"/>
-      </w:rPr>
-    </w:lvl>
-    <w:lvl w:ilvl="8" w:tplc="080A0005" w:tentative="1">
-      <w:start w:val="1"/>
-      <w:numFmt w:val="bullet"/>
-      <w:lvlText w:val=""/>
-      <w:lvlJc w:val="left"/>
-      <w:pPr>
-        <w:ind w:left="6840" w:hanging="360"/>
+        <w:ind w:left="6480" w:hanging="360"/>
       </w:pPr>
       <w:rPr>
         <w:rFonts w:ascii="Wingdings" w:hAnsi="Wingdings" w:hint="default"/>

</xml_diff>